<commit_message>
29/05/2022 Nguyen updated documents
</commit_message>
<xml_diff>
--- a/Document/O0500 - SOFTWARE ARCHITECTURE/[TVP] O0500 - Software Architecture - v1.1-FINAL.docx
+++ b/Document/O0500 - SOFTWARE ARCHITECTURE/[TVP] O0500 - Software Architecture - v1.1-FINAL.docx
@@ -1,6 +1,6 @@
 
 <file path=word/document.xml><?xml version="1.0" encoding="utf-8"?>
-<w:document xmlns:wpc="http://schemas.microsoft.com/office/word/2010/wordprocessingCanvas" xmlns:cx="http://schemas.microsoft.com/office/drawing/2014/chartex" xmlns:cx1="http://schemas.microsoft.com/office/drawing/2015/9/8/chartex" xmlns:cx2="http://schemas.microsoft.com/office/drawing/2015/10/21/chartex" xmlns:cx3="http://schemas.microsoft.com/office/drawing/2016/5/9/chartex" xmlns:cx4="http://schemas.microsoft.com/office/drawing/2016/5/10/chartex" xmlns:cx5="http://schemas.microsoft.com/office/drawing/2016/5/11/chartex" xmlns:cx6="http://schemas.microsoft.com/office/drawing/2016/5/12/chartex" xmlns:cx7="http://schemas.microsoft.com/office/drawing/2016/5/13/chartex" xmlns:cx8="http://schemas.microsoft.com/office/drawing/2016/5/14/chartex" xmlns:mc="http://schemas.openxmlformats.org/markup-compatibility/2006" xmlns:aink="http://schemas.microsoft.com/office/drawing/2016/ink" xmlns:am3d="http://schemas.microsoft.com/office/drawing/2017/model3d" xmlns:o="urn:schemas-microsoft-com:office:office" xmlns:r="http://schemas.openxmlformats.org/officeDocument/2006/relationships" xmlns:m="http://schemas.openxmlformats.org/officeDocument/2006/math" xmlns:v="urn:schemas-microsoft-com:vml" xmlns:wp14="http://schemas.microsoft.com/office/word/2010/wordprocessingDrawing" xmlns:wp="http://schemas.openxmlformats.org/drawingml/2006/wordprocessingDrawing" xmlns:w10="urn:schemas-microsoft-com:office:word" xmlns:w="http://schemas.openxmlformats.org/wordprocessingml/2006/main" xmlns:w14="http://schemas.microsoft.com/office/word/2010/wordml" xmlns:w15="http://schemas.microsoft.com/office/word/2012/wordml" xmlns:w16cex="http://schemas.microsoft.com/office/word/2018/wordml/cex" xmlns:w16cid="http://schemas.microsoft.com/office/word/2016/wordml/cid" xmlns:w16="http://schemas.microsoft.com/office/word/2018/wordml" xmlns:w16sdtdh="http://schemas.microsoft.com/office/word/2020/wordml/sdtdatahash" xmlns:w16se="http://schemas.microsoft.com/office/word/2015/wordml/symex" xmlns:wpg="http://schemas.microsoft.com/office/word/2010/wordprocessingGroup" xmlns:wpi="http://schemas.microsoft.com/office/word/2010/wordprocessingInk" xmlns:wne="http://schemas.microsoft.com/office/word/2006/wordml" xmlns:wps="http://schemas.microsoft.com/office/word/2010/wordprocessingShape" mc:Ignorable="w14 w15 w16se w16cid w16 w16cex w16sdtdh wp14">
+<w:document xmlns:wpc="http://schemas.microsoft.com/office/word/2010/wordprocessingCanvas" xmlns:cx="http://schemas.microsoft.com/office/drawing/2014/chartex" xmlns:cx1="http://schemas.microsoft.com/office/drawing/2015/9/8/chartex" xmlns:cx2="http://schemas.microsoft.com/office/drawing/2015/10/21/chartex" xmlns:cx3="http://schemas.microsoft.com/office/drawing/2016/5/9/chartex" xmlns:cx4="http://schemas.microsoft.com/office/drawing/2016/5/10/chartex" xmlns:cx5="http://schemas.microsoft.com/office/drawing/2016/5/11/chartex" xmlns:cx6="http://schemas.microsoft.com/office/drawing/2016/5/12/chartex" xmlns:cx7="http://schemas.microsoft.com/office/drawing/2016/5/13/chartex" xmlns:cx8="http://schemas.microsoft.com/office/drawing/2016/5/14/chartex" xmlns:mc="http://schemas.openxmlformats.org/markup-compatibility/2006" xmlns:aink="http://schemas.microsoft.com/office/drawing/2016/ink" xmlns:am3d="http://schemas.microsoft.com/office/drawing/2017/model3d" xmlns:o="urn:schemas-microsoft-com:office:office" xmlns:oel="http://schemas.microsoft.com/office/2019/extlst" xmlns:r="http://schemas.openxmlformats.org/officeDocument/2006/relationships" xmlns:m="http://schemas.openxmlformats.org/officeDocument/2006/math" xmlns:v="urn:schemas-microsoft-com:vml" xmlns:wp14="http://schemas.microsoft.com/office/word/2010/wordprocessingDrawing" xmlns:wp="http://schemas.openxmlformats.org/drawingml/2006/wordprocessingDrawing" xmlns:w10="urn:schemas-microsoft-com:office:word" xmlns:w="http://schemas.openxmlformats.org/wordprocessingml/2006/main" xmlns:w14="http://schemas.microsoft.com/office/word/2010/wordml" xmlns:w15="http://schemas.microsoft.com/office/word/2012/wordml" xmlns:w16cex="http://schemas.microsoft.com/office/word/2018/wordml/cex" xmlns:w16cid="http://schemas.microsoft.com/office/word/2016/wordml/cid" xmlns:w16="http://schemas.microsoft.com/office/word/2018/wordml" xmlns:w16sdtdh="http://schemas.microsoft.com/office/word/2020/wordml/sdtdatahash" xmlns:w16se="http://schemas.microsoft.com/office/word/2015/wordml/symex" xmlns:wpg="http://schemas.microsoft.com/office/word/2010/wordprocessingGroup" xmlns:wpi="http://schemas.microsoft.com/office/word/2010/wordprocessingInk" xmlns:wne="http://schemas.microsoft.com/office/word/2006/wordml" xmlns:wps="http://schemas.microsoft.com/office/word/2010/wordprocessingShape" mc:Ignorable="w14 w15 w16se w16cid w16 w16cex w16sdtdh wp14">
   <w:body>
     <w:p>
       <w:pPr>
@@ -191,6 +191,14 @@
                               <w:spacing w:after="0" w:line="240" w:lineRule="auto"/>
                               <w:textDirection w:val="btLr"/>
                             </w:pPr>
+                            <w:r>
+                              <w:rPr>
+                                <w:b/>
+                                <w:smallCaps/>
+                                <w:color w:val="FFFFFF"/>
+                              </w:rPr>
+                              <w:t xml:space="preserve">NETCOMPANY </w:t>
+                            </w:r>
                             <w:proofErr w:type="gramStart"/>
                             <w:r>
                               <w:rPr>
@@ -198,7 +206,15 @@
                                 <w:smallCaps/>
                                 <w:color w:val="FFFFFF"/>
                               </w:rPr>
-                              <w:t>NETCOMPANY  –</w:t>
+                              <w:t>–</w:t>
+                            </w:r>
+                            <w:r>
+                              <w:rPr>
+                                <w:b/>
+                                <w:smallCaps/>
+                                <w:color w:val="FFFFFF"/>
+                              </w:rPr>
+                              <w:t xml:space="preserve">  TRADING</w:t>
                             </w:r>
                             <w:proofErr w:type="gramEnd"/>
                             <w:r>
@@ -207,7 +223,7 @@
                                 <w:smallCaps/>
                                 <w:color w:val="FFFFFF"/>
                               </w:rPr>
-                              <w:t xml:space="preserve">  TRADING VISION PROJECT (TVP)</w:t>
+                              <w:t xml:space="preserve"> VISION PROJECT (TVP)</w:t>
                             </w:r>
                           </w:p>
                         </w:txbxContent>
@@ -231,6 +247,14 @@
                         <w:spacing w:after="0" w:line="240" w:lineRule="auto"/>
                         <w:textDirection w:val="btLr"/>
                       </w:pPr>
+                      <w:r>
+                        <w:rPr>
+                          <w:b/>
+                          <w:smallCaps/>
+                          <w:color w:val="FFFFFF"/>
+                        </w:rPr>
+                        <w:t xml:space="preserve">NETCOMPANY </w:t>
+                      </w:r>
                       <w:proofErr w:type="gramStart"/>
                       <w:r>
                         <w:rPr>
@@ -238,7 +262,15 @@
                           <w:smallCaps/>
                           <w:color w:val="FFFFFF"/>
                         </w:rPr>
-                        <w:t>NETCOMPANY  –</w:t>
+                        <w:t>–</w:t>
+                      </w:r>
+                      <w:r>
+                        <w:rPr>
+                          <w:b/>
+                          <w:smallCaps/>
+                          <w:color w:val="FFFFFF"/>
+                        </w:rPr>
+                        <w:t xml:space="preserve">  TRADING</w:t>
                       </w:r>
                       <w:proofErr w:type="gramEnd"/>
                       <w:r>
@@ -247,7 +279,7 @@
                           <w:smallCaps/>
                           <w:color w:val="FFFFFF"/>
                         </w:rPr>
-                        <w:t xml:space="preserve">  TRADING VISION PROJECT (TVP)</w:t>
+                        <w:t xml:space="preserve"> VISION PROJECT (TVP)</w:t>
                       </w:r>
                     </w:p>
                   </w:txbxContent>
@@ -268,12 +300,14 @@
           <w:right w:val="nil"/>
           <w:between w:val="nil"/>
         </w:pBdr>
-        <w:ind w:left="284"/>
+        <w:spacing w:before="360" w:after="100" w:line="240" w:lineRule="auto"/>
         <w:rPr>
           <w:color w:val="000000"/>
           <w:szCs w:val="18"/>
         </w:rPr>
       </w:pPr>
+      <w:bookmarkStart w:id="0" w:name="_heading=h.gjdgxs" w:colFirst="0" w:colLast="0"/>
+      <w:bookmarkEnd w:id="0"/>
     </w:p>
     <w:p>
       <w:pPr>
@@ -285,7 +319,51 @@
           <w:between w:val="nil"/>
         </w:pBdr>
         <w:spacing w:before="360" w:after="100" w:line="240" w:lineRule="auto"/>
-        <w:ind w:left="284"/>
+        <w:rPr>
+          <w:b/>
+          <w:smallCaps/>
+          <w:sz w:val="72"/>
+          <w:szCs w:val="72"/>
+        </w:rPr>
+      </w:pPr>
+      <w:r>
+        <w:rPr>
+          <w:b/>
+          <w:smallCaps/>
+          <w:sz w:val="72"/>
+          <w:szCs w:val="72"/>
+        </w:rPr>
+        <w:t xml:space="preserve">  </w:t>
+      </w:r>
+      <w:r>
+        <w:rPr>
+          <w:b/>
+          <w:smallCaps/>
+          <w:sz w:val="72"/>
+          <w:szCs w:val="72"/>
+        </w:rPr>
+        <w:t xml:space="preserve">O0500 </w:t>
+      </w:r>
+      <w:r>
+        <w:rPr>
+          <w:b/>
+          <w:smallCaps/>
+          <w:sz w:val="72"/>
+          <w:szCs w:val="72"/>
+        </w:rPr>
+        <w:t>–</w:t>
+      </w:r>
+    </w:p>
+    <w:p>
+      <w:pPr>
+        <w:pBdr>
+          <w:top w:val="nil"/>
+          <w:left w:val="nil"/>
+          <w:bottom w:val="nil"/>
+          <w:right w:val="nil"/>
+          <w:between w:val="nil"/>
+        </w:pBdr>
+        <w:spacing w:before="360" w:after="100" w:line="240" w:lineRule="auto"/>
         <w:rPr>
           <w:b/>
           <w:smallCaps/>
@@ -293,8 +371,6 @@
           <w:szCs w:val="56"/>
         </w:rPr>
       </w:pPr>
-      <w:bookmarkStart w:id="0" w:name="_heading=h.gjdgxs" w:colFirst="0" w:colLast="0"/>
-      <w:bookmarkEnd w:id="0"/>
       <w:r>
         <w:rPr>
           <w:b/>
@@ -302,7 +378,16 @@
           <w:sz w:val="72"/>
           <w:szCs w:val="72"/>
         </w:rPr>
-        <w:t>O0500 - SOFTWARE ARCHITECTURE</w:t>
+        <w:t xml:space="preserve">  </w:t>
+      </w:r>
+      <w:r>
+        <w:rPr>
+          <w:b/>
+          <w:smallCaps/>
+          <w:sz w:val="72"/>
+          <w:szCs w:val="72"/>
+        </w:rPr>
+        <w:t>SOFTWARE ARCHITECTURE</w:t>
       </w:r>
     </w:p>
     <w:p>
@@ -1473,43 +1558,7 @@
                 <w:sz w:val="20"/>
                 <w:szCs w:val="20"/>
               </w:rPr>
-              <w:t xml:space="preserve"> </w:t>
-            </w:r>
-            <w:proofErr w:type="spellStart"/>
-            <w:r>
-              <w:rPr>
-                <w:b/>
-                <w:sz w:val="20"/>
-                <w:szCs w:val="20"/>
-              </w:rPr>
-              <w:t>Bảo</w:t>
-            </w:r>
-            <w:proofErr w:type="spellEnd"/>
-            <w:r>
-              <w:rPr>
-                <w:b/>
-                <w:sz w:val="20"/>
-                <w:szCs w:val="20"/>
-              </w:rPr>
-              <w:t xml:space="preserve"> </w:t>
-            </w:r>
-            <w:proofErr w:type="spellStart"/>
-            <w:r>
-              <w:rPr>
-                <w:b/>
-                <w:sz w:val="20"/>
-                <w:szCs w:val="20"/>
-              </w:rPr>
-              <w:t>Nguyên</w:t>
-            </w:r>
-            <w:proofErr w:type="spellEnd"/>
-            <w:r>
-              <w:rPr>
-                <w:b/>
-                <w:sz w:val="20"/>
-                <w:szCs w:val="20"/>
-              </w:rPr>
-              <w:t xml:space="preserve"> </w:t>
+              <w:t xml:space="preserve"> Bảo Nguyên </w:t>
             </w:r>
           </w:p>
           <w:p>
@@ -2035,21 +2084,8 @@
             </w:r>
             <w:proofErr w:type="spellEnd"/>
             <w:r>
-              <w:t xml:space="preserve"> </w:t>
-            </w:r>
-            <w:proofErr w:type="spellStart"/>
-            <w:r>
-              <w:t>Bảo</w:t>
-            </w:r>
-            <w:proofErr w:type="spellEnd"/>
-            <w:r>
-              <w:t xml:space="preserve"> </w:t>
-            </w:r>
-            <w:proofErr w:type="spellStart"/>
-            <w:r>
-              <w:t>Nguyên</w:t>
-            </w:r>
-            <w:proofErr w:type="spellEnd"/>
+              <w:t xml:space="preserve"> Bảo Nguyên</w:t>
+            </w:r>
           </w:p>
           <w:p>
             <w:pPr>
@@ -2264,21 +2300,8 @@
             </w:r>
             <w:proofErr w:type="spellEnd"/>
             <w:r>
-              <w:t xml:space="preserve"> </w:t>
-            </w:r>
-            <w:proofErr w:type="spellStart"/>
-            <w:r>
-              <w:t>Bảo</w:t>
-            </w:r>
-            <w:proofErr w:type="spellEnd"/>
-            <w:r>
-              <w:t xml:space="preserve"> </w:t>
-            </w:r>
-            <w:proofErr w:type="spellStart"/>
-            <w:r>
-              <w:t>Nguyên</w:t>
-            </w:r>
-            <w:proofErr w:type="spellEnd"/>
+              <w:t xml:space="preserve"> Bảo Nguyên</w:t>
+            </w:r>
           </w:p>
           <w:p>
             <w:pPr>
@@ -2974,7 +2997,7 @@
           <w:r>
             <w:fldChar w:fldCharType="separate"/>
           </w:r>
-          <w:hyperlink w:anchor="_Toc94003177" w:history="1">
+          <w:hyperlink w:anchor="_Toc104712973" w:history="1">
             <w:r>
               <w:rPr>
                 <w:rStyle w:val="Hyperlink"/>
@@ -3021,7 +3044,7 @@
                 <w:noProof/>
                 <w:webHidden/>
               </w:rPr>
-              <w:instrText xml:space="preserve"> PAGEREF _Toc94003177 \h </w:instrText>
+              <w:instrText xml:space="preserve"> PAGEREF _Toc104712973 \h </w:instrText>
             </w:r>
             <w:r>
               <w:rPr>
@@ -3066,7 +3089,7 @@
               <w:lang w:eastAsia="zh-CN"/>
             </w:rPr>
           </w:pPr>
-          <w:hyperlink w:anchor="_Toc94003178" w:history="1">
+          <w:hyperlink w:anchor="_Toc104712974" w:history="1">
             <w:r>
               <w:rPr>
                 <w:rStyle w:val="Hyperlink"/>
@@ -3113,7 +3136,7 @@
                 <w:noProof/>
                 <w:webHidden/>
               </w:rPr>
-              <w:instrText xml:space="preserve"> PAGEREF _Toc94003178 \h </w:instrText>
+              <w:instrText xml:space="preserve"> PAGEREF _Toc104712974 \h </w:instrText>
             </w:r>
             <w:r>
               <w:rPr>
@@ -3158,7 +3181,7 @@
               <w:lang w:eastAsia="zh-CN"/>
             </w:rPr>
           </w:pPr>
-          <w:hyperlink w:anchor="_Toc94003179" w:history="1">
+          <w:hyperlink w:anchor="_Toc104712975" w:history="1">
             <w:r>
               <w:rPr>
                 <w:rStyle w:val="Hyperlink"/>
@@ -3205,7 +3228,7 @@
                 <w:noProof/>
                 <w:webHidden/>
               </w:rPr>
-              <w:instrText xml:space="preserve"> PAGEREF _Toc94003179 \h </w:instrText>
+              <w:instrText xml:space="preserve"> PAGEREF _Toc104712975 \h </w:instrText>
             </w:r>
             <w:r>
               <w:rPr>
@@ -3250,7 +3273,7 @@
               <w:lang w:eastAsia="zh-CN"/>
             </w:rPr>
           </w:pPr>
-          <w:hyperlink w:anchor="_Toc94003180" w:history="1">
+          <w:hyperlink w:anchor="_Toc104712976" w:history="1">
             <w:r>
               <w:rPr>
                 <w:rStyle w:val="Hyperlink"/>
@@ -3297,7 +3320,7 @@
                 <w:noProof/>
                 <w:webHidden/>
               </w:rPr>
-              <w:instrText xml:space="preserve"> PAGEREF _Toc94003180 \h </w:instrText>
+              <w:instrText xml:space="preserve"> PAGEREF _Toc104712976 \h </w:instrText>
             </w:r>
             <w:r>
               <w:rPr>
@@ -3342,7 +3365,7 @@
               <w:lang w:eastAsia="zh-CN"/>
             </w:rPr>
           </w:pPr>
-          <w:hyperlink w:anchor="_Toc94003181" w:history="1">
+          <w:hyperlink w:anchor="_Toc104712977" w:history="1">
             <w:r>
               <w:rPr>
                 <w:rStyle w:val="Hyperlink"/>
@@ -3389,7 +3412,7 @@
                 <w:noProof/>
                 <w:webHidden/>
               </w:rPr>
-              <w:instrText xml:space="preserve"> PAGEREF _Toc94003181 \h </w:instrText>
+              <w:instrText xml:space="preserve"> PAGEREF _Toc104712977 \h </w:instrText>
             </w:r>
             <w:r>
               <w:rPr>
@@ -3434,7 +3457,7 @@
               <w:lang w:eastAsia="zh-CN"/>
             </w:rPr>
           </w:pPr>
-          <w:hyperlink w:anchor="_Toc94003182" w:history="1">
+          <w:hyperlink w:anchor="_Toc104712978" w:history="1">
             <w:r>
               <w:rPr>
                 <w:rStyle w:val="Hyperlink"/>
@@ -3481,7 +3504,7 @@
                 <w:noProof/>
                 <w:webHidden/>
               </w:rPr>
-              <w:instrText xml:space="preserve"> PAGEREF _Toc94003182 \h </w:instrText>
+              <w:instrText xml:space="preserve"> PAGEREF _Toc104712978 \h </w:instrText>
             </w:r>
             <w:r>
               <w:rPr>
@@ -3526,7 +3549,7 @@
               <w:lang w:eastAsia="zh-CN"/>
             </w:rPr>
           </w:pPr>
-          <w:hyperlink w:anchor="_Toc94003183" w:history="1">
+          <w:hyperlink w:anchor="_Toc104712979" w:history="1">
             <w:r>
               <w:rPr>
                 <w:rStyle w:val="Hyperlink"/>
@@ -3573,7 +3596,7 @@
                 <w:noProof/>
                 <w:webHidden/>
               </w:rPr>
-              <w:instrText xml:space="preserve"> PAGEREF _Toc94003183 \h </w:instrText>
+              <w:instrText xml:space="preserve"> PAGEREF _Toc104712979 \h </w:instrText>
             </w:r>
             <w:r>
               <w:rPr>
@@ -3618,7 +3641,7 @@
               <w:lang w:eastAsia="zh-CN"/>
             </w:rPr>
           </w:pPr>
-          <w:hyperlink w:anchor="_Toc94003184" w:history="1">
+          <w:hyperlink w:anchor="_Toc104712980" w:history="1">
             <w:r>
               <w:rPr>
                 <w:rStyle w:val="Hyperlink"/>
@@ -3665,7 +3688,7 @@
                 <w:noProof/>
                 <w:webHidden/>
               </w:rPr>
-              <w:instrText xml:space="preserve"> PAGEREF _Toc94003184 \h </w:instrText>
+              <w:instrText xml:space="preserve"> PAGEREF _Toc104712980 \h </w:instrText>
             </w:r>
             <w:r>
               <w:rPr>
@@ -3710,7 +3733,7 @@
               <w:lang w:eastAsia="zh-CN"/>
             </w:rPr>
           </w:pPr>
-          <w:hyperlink w:anchor="_Toc94003185" w:history="1">
+          <w:hyperlink w:anchor="_Toc104712981" w:history="1">
             <w:r>
               <w:rPr>
                 <w:rStyle w:val="Hyperlink"/>
@@ -3757,7 +3780,7 @@
                 <w:noProof/>
                 <w:webHidden/>
               </w:rPr>
-              <w:instrText xml:space="preserve"> PAGEREF _Toc94003185 \h </w:instrText>
+              <w:instrText xml:space="preserve"> PAGEREF _Toc104712981 \h </w:instrText>
             </w:r>
             <w:r>
               <w:rPr>
@@ -3802,7 +3825,7 @@
               <w:lang w:eastAsia="zh-CN"/>
             </w:rPr>
           </w:pPr>
-          <w:hyperlink w:anchor="_Toc94003186" w:history="1">
+          <w:hyperlink w:anchor="_Toc104712982" w:history="1">
             <w:r>
               <w:rPr>
                 <w:rStyle w:val="Hyperlink"/>
@@ -3849,7 +3872,7 @@
                 <w:noProof/>
                 <w:webHidden/>
               </w:rPr>
-              <w:instrText xml:space="preserve"> PAGEREF _Toc94003186 \h </w:instrText>
+              <w:instrText xml:space="preserve"> PAGEREF _Toc104712982 \h </w:instrText>
             </w:r>
             <w:r>
               <w:rPr>
@@ -3894,7 +3917,7 @@
               <w:lang w:eastAsia="zh-CN"/>
             </w:rPr>
           </w:pPr>
-          <w:hyperlink w:anchor="_Toc94003187" w:history="1">
+          <w:hyperlink w:anchor="_Toc104712983" w:history="1">
             <w:r>
               <w:rPr>
                 <w:rStyle w:val="Hyperlink"/>
@@ -3941,7 +3964,7 @@
                 <w:noProof/>
                 <w:webHidden/>
               </w:rPr>
-              <w:instrText xml:space="preserve"> PAGEREF _Toc94003187 \h </w:instrText>
+              <w:instrText xml:space="preserve"> PAGEREF _Toc104712983 \h </w:instrText>
             </w:r>
             <w:r>
               <w:rPr>
@@ -3986,7 +4009,7 @@
               <w:lang w:eastAsia="zh-CN"/>
             </w:rPr>
           </w:pPr>
-          <w:hyperlink w:anchor="_Toc94003188" w:history="1">
+          <w:hyperlink w:anchor="_Toc104712984" w:history="1">
             <w:r>
               <w:rPr>
                 <w:rStyle w:val="Hyperlink"/>
@@ -4033,7 +4056,7 @@
                 <w:noProof/>
                 <w:webHidden/>
               </w:rPr>
-              <w:instrText xml:space="preserve"> PAGEREF _Toc94003188 \h </w:instrText>
+              <w:instrText xml:space="preserve"> PAGEREF _Toc104712984 \h </w:instrText>
             </w:r>
             <w:r>
               <w:rPr>
@@ -4076,7 +4099,7 @@
               <w:lang w:eastAsia="zh-CN"/>
             </w:rPr>
           </w:pPr>
-          <w:hyperlink w:anchor="_Toc94003189" w:history="1">
+          <w:hyperlink w:anchor="_Toc104712985" w:history="1">
             <w:r>
               <w:rPr>
                 <w:rStyle w:val="Hyperlink"/>
@@ -4111,7 +4134,7 @@
                 <w:noProof/>
                 <w:webHidden/>
               </w:rPr>
-              <w:instrText xml:space="preserve"> PAGEREF _Toc94003189 \h </w:instrText>
+              <w:instrText xml:space="preserve"> PAGEREF _Toc104712985 \h </w:instrText>
             </w:r>
             <w:r>
               <w:rPr>
@@ -4156,7 +4179,7 @@
               <w:lang w:eastAsia="zh-CN"/>
             </w:rPr>
           </w:pPr>
-          <w:hyperlink w:anchor="_Toc94003190" w:history="1">
+          <w:hyperlink w:anchor="_Toc104712986" w:history="1">
             <w:r>
               <w:rPr>
                 <w:rStyle w:val="Hyperlink"/>
@@ -4203,7 +4226,7 @@
                 <w:noProof/>
                 <w:webHidden/>
               </w:rPr>
-              <w:instrText xml:space="preserve"> PAGEREF _Toc94003190 \h </w:instrText>
+              <w:instrText xml:space="preserve"> PAGEREF _Toc104712986 \h </w:instrText>
             </w:r>
             <w:r>
               <w:rPr>
@@ -4248,7 +4271,7 @@
               <w:lang w:eastAsia="zh-CN"/>
             </w:rPr>
           </w:pPr>
-          <w:hyperlink w:anchor="_Toc94003191" w:history="1">
+          <w:hyperlink w:anchor="_Toc104712987" w:history="1">
             <w:r>
               <w:rPr>
                 <w:rStyle w:val="Hyperlink"/>
@@ -4295,7 +4318,7 @@
                 <w:noProof/>
                 <w:webHidden/>
               </w:rPr>
-              <w:instrText xml:space="preserve"> PAGEREF _Toc94003191 \h </w:instrText>
+              <w:instrText xml:space="preserve"> PAGEREF _Toc104712987 \h </w:instrText>
             </w:r>
             <w:r>
               <w:rPr>
@@ -4338,7 +4361,7 @@
               <w:lang w:eastAsia="zh-CN"/>
             </w:rPr>
           </w:pPr>
-          <w:hyperlink w:anchor="_Toc94003192" w:history="1">
+          <w:hyperlink w:anchor="_Toc104712988" w:history="1">
             <w:r>
               <w:rPr>
                 <w:rStyle w:val="Hyperlink"/>
@@ -4373,7 +4396,7 @@
                 <w:noProof/>
                 <w:webHidden/>
               </w:rPr>
-              <w:instrText xml:space="preserve"> PAGEREF _Toc94003192 \h </w:instrText>
+              <w:instrText xml:space="preserve"> PAGEREF _Toc104712988 \h </w:instrText>
             </w:r>
             <w:r>
               <w:rPr>
@@ -4416,7 +4439,7 @@
               <w:lang w:eastAsia="zh-CN"/>
             </w:rPr>
           </w:pPr>
-          <w:hyperlink w:anchor="_Toc94003193" w:history="1">
+          <w:hyperlink w:anchor="_Toc104712989" w:history="1">
             <w:r>
               <w:rPr>
                 <w:rStyle w:val="Hyperlink"/>
@@ -4444,7 +4467,7 @@
                 <w:noProof/>
                 <w:webHidden/>
               </w:rPr>
-              <w:instrText xml:space="preserve"> PAGEREF _Toc94003193 \h </w:instrText>
+              <w:instrText xml:space="preserve"> PAGEREF _Toc104712989 \h </w:instrText>
             </w:r>
             <w:r>
               <w:rPr>
@@ -4487,7 +4510,7 @@
               <w:lang w:eastAsia="zh-CN"/>
             </w:rPr>
           </w:pPr>
-          <w:hyperlink w:anchor="_Toc94003194" w:history="1">
+          <w:hyperlink w:anchor="_Toc104712990" w:history="1">
             <w:r>
               <w:rPr>
                 <w:rStyle w:val="Hyperlink"/>
@@ -4515,7 +4538,7 @@
                 <w:noProof/>
                 <w:webHidden/>
               </w:rPr>
-              <w:instrText xml:space="preserve"> PAGEREF _Toc94003194 \h </w:instrText>
+              <w:instrText xml:space="preserve"> PAGEREF _Toc104712990 \h </w:instrText>
             </w:r>
             <w:r>
               <w:rPr>
@@ -4583,7 +4606,7 @@
           <w:numId w:val="1"/>
         </w:numPr>
       </w:pPr>
-      <w:bookmarkStart w:id="2" w:name="_Toc94003177"/>
+      <w:bookmarkStart w:id="2" w:name="_Toc104712973"/>
       <w:r>
         <w:lastRenderedPageBreak/>
         <w:t>Introduction</w:t>
@@ -4603,7 +4626,7 @@
         </w:tabs>
         <w:spacing w:before="360" w:after="80"/>
       </w:pPr>
-      <w:bookmarkStart w:id="3" w:name="_Toc94003178"/>
+      <w:bookmarkStart w:id="3" w:name="_Toc104712974"/>
       <w:r>
         <w:rPr>
           <w:color w:val="000000"/>
@@ -4789,7 +4812,7 @@
           <w:tab w:val="left" w:pos="1077"/>
         </w:tabs>
       </w:pPr>
-      <w:bookmarkStart w:id="4" w:name="_Toc94003179"/>
+      <w:bookmarkStart w:id="4" w:name="_Toc104712975"/>
       <w:r>
         <w:t>Purpose</w:t>
       </w:r>
@@ -4833,7 +4856,7 @@
           <w:tab w:val="left" w:pos="1077"/>
         </w:tabs>
       </w:pPr>
-      <w:bookmarkStart w:id="5" w:name="_Toc94003180"/>
+      <w:bookmarkStart w:id="5" w:name="_Toc104712976"/>
       <w:r>
         <w:t>Scope</w:t>
       </w:r>
@@ -4981,7 +5004,7 @@
           <w:tab w:val="left" w:pos="1077"/>
         </w:tabs>
       </w:pPr>
-      <w:bookmarkStart w:id="7" w:name="_Toc94003181"/>
+      <w:bookmarkStart w:id="7" w:name="_Toc104712977"/>
       <w:r>
         <w:t>Tools</w:t>
       </w:r>
@@ -5019,7 +5042,7 @@
           <w:numId w:val="1"/>
         </w:numPr>
       </w:pPr>
-      <w:bookmarkStart w:id="8" w:name="_Toc94003182"/>
+      <w:bookmarkStart w:id="8" w:name="_Toc104712978"/>
       <w:r>
         <w:t>Software architecture document aim</w:t>
       </w:r>
@@ -5085,7 +5108,7 @@
           <w:numId w:val="1"/>
         </w:numPr>
       </w:pPr>
-      <w:bookmarkStart w:id="9" w:name="_Toc94003183"/>
+      <w:bookmarkStart w:id="9" w:name="_Toc104712979"/>
       <w:r>
         <w:lastRenderedPageBreak/>
         <w:t>Contents of O0500</w:t>
@@ -5103,7 +5126,7 @@
           <w:tab w:val="left" w:pos="1077"/>
         </w:tabs>
       </w:pPr>
-      <w:bookmarkStart w:id="10" w:name="_Toc94003184"/>
+      <w:bookmarkStart w:id="10" w:name="_Toc104712980"/>
       <w:r>
         <w:t>Architectural aims and framework</w:t>
       </w:r>
@@ -5206,7 +5229,7 @@
           <w:tab w:val="left" w:pos="1077"/>
         </w:tabs>
       </w:pPr>
-      <w:bookmarkStart w:id="11" w:name="_Toc94003185"/>
+      <w:bookmarkStart w:id="11" w:name="_Toc104712981"/>
       <w:r>
         <w:t>Architectural model</w:t>
       </w:r>
@@ -5220,7 +5243,7 @@
           <w:numId w:val="1"/>
         </w:numPr>
       </w:pPr>
-      <w:bookmarkStart w:id="12" w:name="_Toc94003186"/>
+      <w:bookmarkStart w:id="12" w:name="_Toc104712982"/>
       <w:r>
         <w:t>Component diagram</w:t>
       </w:r>
@@ -5486,7 +5509,7 @@
           <w:numId w:val="1"/>
         </w:numPr>
       </w:pPr>
-      <w:bookmarkStart w:id="13" w:name="_Toc94003187"/>
+      <w:bookmarkStart w:id="13" w:name="_Toc104712983"/>
       <w:r>
         <w:t>Use case view</w:t>
       </w:r>
@@ -5585,7 +5608,7 @@
           <w:numId w:val="1"/>
         </w:numPr>
       </w:pPr>
-      <w:bookmarkStart w:id="14" w:name="_Toc94003188"/>
+      <w:bookmarkStart w:id="14" w:name="_Toc104712984"/>
       <w:r>
         <w:lastRenderedPageBreak/>
         <w:t>Logical data model</w:t>
@@ -5677,7 +5700,7 @@
           <w:numId w:val="0"/>
         </w:numPr>
       </w:pPr>
-      <w:bookmarkStart w:id="15" w:name="_Toc94003189"/>
+      <w:bookmarkStart w:id="15" w:name="_Toc104712985"/>
       <w:r>
         <w:rPr>
           <w:rFonts w:ascii="Segoe UI Emoji" w:hAnsi="Segoe UI Emoji" w:cs="Segoe UI Emoji"/>
@@ -9521,7 +9544,7 @@
           <w:numId w:val="1"/>
         </w:numPr>
       </w:pPr>
-      <w:bookmarkStart w:id="16" w:name="_Toc94003190"/>
+      <w:bookmarkStart w:id="16" w:name="_Toc104712986"/>
       <w:r>
         <w:t>Interface</w:t>
       </w:r>
@@ -10592,7 +10615,7 @@
           <w:numId w:val="1"/>
         </w:numPr>
       </w:pPr>
-      <w:bookmarkStart w:id="17" w:name="_Toc94003191"/>
+      <w:bookmarkStart w:id="17" w:name="_Toc104712987"/>
       <w:r>
         <w:lastRenderedPageBreak/>
         <w:t>Data View</w:t>
@@ -10698,7 +10721,7 @@
           <w:numId w:val="0"/>
         </w:numPr>
       </w:pPr>
-      <w:bookmarkStart w:id="18" w:name="_Toc94003192"/>
+      <w:bookmarkStart w:id="18" w:name="_Toc104712988"/>
       <w:r>
         <w:rPr>
           <w:rFonts w:ascii="Segoe UI Emoji" w:hAnsi="Segoe UI Emoji" w:cs="Segoe UI Emoji"/>
@@ -10776,7 +10799,7 @@
           <w:rFonts w:ascii="Segoe UI Emoji" w:hAnsi="Segoe UI Emoji" w:cs="Segoe UI Emoji"/>
         </w:rPr>
       </w:pPr>
-      <w:bookmarkStart w:id="19" w:name="_Toc94003193"/>
+      <w:bookmarkStart w:id="19" w:name="_Toc104712989"/>
       <w:r>
         <w:rPr>
           <w:rFonts w:ascii="Segoe UI Emoji" w:hAnsi="Segoe UI Emoji" w:cs="Segoe UI Emoji"/>
@@ -10821,7 +10844,15 @@
       </w:r>
       <w:proofErr w:type="spellEnd"/>
       <w:r>
-        <w:t>’, ‘Ticker’, ‘CompanyName’, ‘Address’, ‘Website’, ‘Industry’, ‘Info’, ‘</w:t>
+        <w:t>’, ‘Ticker’, ‘</w:t>
+      </w:r>
+      <w:proofErr w:type="spellStart"/>
+      <w:r>
+        <w:t>CompanyName</w:t>
+      </w:r>
+      <w:proofErr w:type="spellEnd"/>
+      <w:r>
+        <w:t>’, ‘Address’, ‘Website’, ‘Industry’, ‘Info’, ‘</w:t>
       </w:r>
       <w:proofErr w:type="spellStart"/>
       <w:r>
@@ -10891,7 +10922,7 @@
           <w:rFonts w:ascii="Segoe UI Emoji" w:hAnsi="Segoe UI Emoji" w:cs="Segoe UI Emoji"/>
         </w:rPr>
       </w:pPr>
-      <w:bookmarkStart w:id="20" w:name="_Toc94003194"/>
+      <w:bookmarkStart w:id="20" w:name="_Toc104712990"/>
       <w:r>
         <w:rPr>
           <w:rFonts w:ascii="Segoe UI Emoji" w:hAnsi="Segoe UI Emoji" w:cs="Segoe UI Emoji"/>
@@ -10947,7 +10978,7 @@
 </file>
 
 <file path=word/endnotes.xml><?xml version="1.0" encoding="utf-8"?>
-<w:endnotes xmlns:wpc="http://schemas.microsoft.com/office/word/2010/wordprocessingCanvas" xmlns:cx="http://schemas.microsoft.com/office/drawing/2014/chartex" xmlns:cx1="http://schemas.microsoft.com/office/drawing/2015/9/8/chartex" xmlns:cx2="http://schemas.microsoft.com/office/drawing/2015/10/21/chartex" xmlns:cx3="http://schemas.microsoft.com/office/drawing/2016/5/9/chartex" xmlns:cx4="http://schemas.microsoft.com/office/drawing/2016/5/10/chartex" xmlns:cx5="http://schemas.microsoft.com/office/drawing/2016/5/11/chartex" xmlns:cx6="http://schemas.microsoft.com/office/drawing/2016/5/12/chartex" xmlns:cx7="http://schemas.microsoft.com/office/drawing/2016/5/13/chartex" xmlns:cx8="http://schemas.microsoft.com/office/drawing/2016/5/14/chartex" xmlns:mc="http://schemas.openxmlformats.org/markup-compatibility/2006" xmlns:aink="http://schemas.microsoft.com/office/drawing/2016/ink" xmlns:am3d="http://schemas.microsoft.com/office/drawing/2017/model3d" xmlns:o="urn:schemas-microsoft-com:office:office" xmlns:r="http://schemas.openxmlformats.org/officeDocument/2006/relationships" xmlns:m="http://schemas.openxmlformats.org/officeDocument/2006/math" xmlns:v="urn:schemas-microsoft-com:vml" xmlns:wp14="http://schemas.microsoft.com/office/word/2010/wordprocessingDrawing" xmlns:wp="http://schemas.openxmlformats.org/drawingml/2006/wordprocessingDrawing" xmlns:w10="urn:schemas-microsoft-com:office:word" xmlns:w="http://schemas.openxmlformats.org/wordprocessingml/2006/main" xmlns:w14="http://schemas.microsoft.com/office/word/2010/wordml" xmlns:w15="http://schemas.microsoft.com/office/word/2012/wordml" xmlns:w16cex="http://schemas.microsoft.com/office/word/2018/wordml/cex" xmlns:w16cid="http://schemas.microsoft.com/office/word/2016/wordml/cid" xmlns:w16="http://schemas.microsoft.com/office/word/2018/wordml" xmlns:w16sdtdh="http://schemas.microsoft.com/office/word/2020/wordml/sdtdatahash" xmlns:w16se="http://schemas.microsoft.com/office/word/2015/wordml/symex" xmlns:wpg="http://schemas.microsoft.com/office/word/2010/wordprocessingGroup" xmlns:wpi="http://schemas.microsoft.com/office/word/2010/wordprocessingInk" xmlns:wne="http://schemas.microsoft.com/office/word/2006/wordml" xmlns:wps="http://schemas.microsoft.com/office/word/2010/wordprocessingShape" mc:Ignorable="w14 w15 w16se w16cid w16 w16cex w16sdtdh wp14">
+<w:endnotes xmlns:wpc="http://schemas.microsoft.com/office/word/2010/wordprocessingCanvas" xmlns:cx="http://schemas.microsoft.com/office/drawing/2014/chartex" xmlns:cx1="http://schemas.microsoft.com/office/drawing/2015/9/8/chartex" xmlns:cx2="http://schemas.microsoft.com/office/drawing/2015/10/21/chartex" xmlns:cx3="http://schemas.microsoft.com/office/drawing/2016/5/9/chartex" xmlns:cx4="http://schemas.microsoft.com/office/drawing/2016/5/10/chartex" xmlns:cx5="http://schemas.microsoft.com/office/drawing/2016/5/11/chartex" xmlns:cx6="http://schemas.microsoft.com/office/drawing/2016/5/12/chartex" xmlns:cx7="http://schemas.microsoft.com/office/drawing/2016/5/13/chartex" xmlns:cx8="http://schemas.microsoft.com/office/drawing/2016/5/14/chartex" xmlns:mc="http://schemas.openxmlformats.org/markup-compatibility/2006" xmlns:aink="http://schemas.microsoft.com/office/drawing/2016/ink" xmlns:am3d="http://schemas.microsoft.com/office/drawing/2017/model3d" xmlns:o="urn:schemas-microsoft-com:office:office" xmlns:oel="http://schemas.microsoft.com/office/2019/extlst" xmlns:r="http://schemas.openxmlformats.org/officeDocument/2006/relationships" xmlns:m="http://schemas.openxmlformats.org/officeDocument/2006/math" xmlns:v="urn:schemas-microsoft-com:vml" xmlns:wp14="http://schemas.microsoft.com/office/word/2010/wordprocessingDrawing" xmlns:wp="http://schemas.openxmlformats.org/drawingml/2006/wordprocessingDrawing" xmlns:w10="urn:schemas-microsoft-com:office:word" xmlns:w="http://schemas.openxmlformats.org/wordprocessingml/2006/main" xmlns:w14="http://schemas.microsoft.com/office/word/2010/wordml" xmlns:w15="http://schemas.microsoft.com/office/word/2012/wordml" xmlns:w16cex="http://schemas.microsoft.com/office/word/2018/wordml/cex" xmlns:w16cid="http://schemas.microsoft.com/office/word/2016/wordml/cid" xmlns:w16="http://schemas.microsoft.com/office/word/2018/wordml" xmlns:w16sdtdh="http://schemas.microsoft.com/office/word/2020/wordml/sdtdatahash" xmlns:w16se="http://schemas.microsoft.com/office/word/2015/wordml/symex" xmlns:wpg="http://schemas.microsoft.com/office/word/2010/wordprocessingGroup" xmlns:wpi="http://schemas.microsoft.com/office/word/2010/wordprocessingInk" xmlns:wne="http://schemas.microsoft.com/office/word/2006/wordml" xmlns:wps="http://schemas.microsoft.com/office/word/2010/wordprocessingShape" mc:Ignorable="w14 w15 w16se w16cid w16 w16cex w16sdtdh wp14">
   <w:endnote w:type="separator" w:id="-1">
     <w:p>
       <w:pPr>
@@ -10972,7 +11003,7 @@
 </file>
 
 <file path=word/footer1.xml><?xml version="1.0" encoding="utf-8"?>
-<w:ftr xmlns:wpc="http://schemas.microsoft.com/office/word/2010/wordprocessingCanvas" xmlns:cx="http://schemas.microsoft.com/office/drawing/2014/chartex" xmlns:cx1="http://schemas.microsoft.com/office/drawing/2015/9/8/chartex" xmlns:cx2="http://schemas.microsoft.com/office/drawing/2015/10/21/chartex" xmlns:cx3="http://schemas.microsoft.com/office/drawing/2016/5/9/chartex" xmlns:cx4="http://schemas.microsoft.com/office/drawing/2016/5/10/chartex" xmlns:cx5="http://schemas.microsoft.com/office/drawing/2016/5/11/chartex" xmlns:cx6="http://schemas.microsoft.com/office/drawing/2016/5/12/chartex" xmlns:cx7="http://schemas.microsoft.com/office/drawing/2016/5/13/chartex" xmlns:cx8="http://schemas.microsoft.com/office/drawing/2016/5/14/chartex" xmlns:mc="http://schemas.openxmlformats.org/markup-compatibility/2006" xmlns:aink="http://schemas.microsoft.com/office/drawing/2016/ink" xmlns:am3d="http://schemas.microsoft.com/office/drawing/2017/model3d" xmlns:o="urn:schemas-microsoft-com:office:office" xmlns:r="http://schemas.openxmlformats.org/officeDocument/2006/relationships" xmlns:m="http://schemas.openxmlformats.org/officeDocument/2006/math" xmlns:v="urn:schemas-microsoft-com:vml" xmlns:wp14="http://schemas.microsoft.com/office/word/2010/wordprocessingDrawing" xmlns:wp="http://schemas.openxmlformats.org/drawingml/2006/wordprocessingDrawing" xmlns:w10="urn:schemas-microsoft-com:office:word" xmlns:w="http://schemas.openxmlformats.org/wordprocessingml/2006/main" xmlns:w14="http://schemas.microsoft.com/office/word/2010/wordml" xmlns:w15="http://schemas.microsoft.com/office/word/2012/wordml" xmlns:w16cex="http://schemas.microsoft.com/office/word/2018/wordml/cex" xmlns:w16cid="http://schemas.microsoft.com/office/word/2016/wordml/cid" xmlns:w16="http://schemas.microsoft.com/office/word/2018/wordml" xmlns:w16sdtdh="http://schemas.microsoft.com/office/word/2020/wordml/sdtdatahash" xmlns:w16se="http://schemas.microsoft.com/office/word/2015/wordml/symex" xmlns:wpg="http://schemas.microsoft.com/office/word/2010/wordprocessingGroup" xmlns:wpi="http://schemas.microsoft.com/office/word/2010/wordprocessingInk" xmlns:wne="http://schemas.microsoft.com/office/word/2006/wordml" xmlns:wps="http://schemas.microsoft.com/office/word/2010/wordprocessingShape" mc:Ignorable="w14 w15 w16se w16cid w16 w16cex w16sdtdh wp14">
+<w:ftr xmlns:wpc="http://schemas.microsoft.com/office/word/2010/wordprocessingCanvas" xmlns:cx="http://schemas.microsoft.com/office/drawing/2014/chartex" xmlns:cx1="http://schemas.microsoft.com/office/drawing/2015/9/8/chartex" xmlns:cx2="http://schemas.microsoft.com/office/drawing/2015/10/21/chartex" xmlns:cx3="http://schemas.microsoft.com/office/drawing/2016/5/9/chartex" xmlns:cx4="http://schemas.microsoft.com/office/drawing/2016/5/10/chartex" xmlns:cx5="http://schemas.microsoft.com/office/drawing/2016/5/11/chartex" xmlns:cx6="http://schemas.microsoft.com/office/drawing/2016/5/12/chartex" xmlns:cx7="http://schemas.microsoft.com/office/drawing/2016/5/13/chartex" xmlns:cx8="http://schemas.microsoft.com/office/drawing/2016/5/14/chartex" xmlns:mc="http://schemas.openxmlformats.org/markup-compatibility/2006" xmlns:aink="http://schemas.microsoft.com/office/drawing/2016/ink" xmlns:am3d="http://schemas.microsoft.com/office/drawing/2017/model3d" xmlns:o="urn:schemas-microsoft-com:office:office" xmlns:oel="http://schemas.microsoft.com/office/2019/extlst" xmlns:r="http://schemas.openxmlformats.org/officeDocument/2006/relationships" xmlns:m="http://schemas.openxmlformats.org/officeDocument/2006/math" xmlns:v="urn:schemas-microsoft-com:vml" xmlns:wp14="http://schemas.microsoft.com/office/word/2010/wordprocessingDrawing" xmlns:wp="http://schemas.openxmlformats.org/drawingml/2006/wordprocessingDrawing" xmlns:w10="urn:schemas-microsoft-com:office:word" xmlns:w="http://schemas.openxmlformats.org/wordprocessingml/2006/main" xmlns:w14="http://schemas.microsoft.com/office/word/2010/wordml" xmlns:w15="http://schemas.microsoft.com/office/word/2012/wordml" xmlns:w16cex="http://schemas.microsoft.com/office/word/2018/wordml/cex" xmlns:w16cid="http://schemas.microsoft.com/office/word/2016/wordml/cid" xmlns:w16="http://schemas.microsoft.com/office/word/2018/wordml" xmlns:w16sdtdh="http://schemas.microsoft.com/office/word/2020/wordml/sdtdatahash" xmlns:w16se="http://schemas.microsoft.com/office/word/2015/wordml/symex" xmlns:wpg="http://schemas.microsoft.com/office/word/2010/wordprocessingGroup" xmlns:wpi="http://schemas.microsoft.com/office/word/2010/wordprocessingInk" xmlns:wne="http://schemas.microsoft.com/office/word/2006/wordml" xmlns:wps="http://schemas.microsoft.com/office/word/2010/wordprocessingShape" mc:Ignorable="w14 w15 w16se w16cid w16 w16cex w16sdtdh wp14">
   <w:p>
     <w:pPr>
       <w:widowControl w:val="0"/>
@@ -11171,7 +11202,7 @@
 </file>
 
 <file path=word/footer2.xml><?xml version="1.0" encoding="utf-8"?>
-<w:ftr xmlns:wpc="http://schemas.microsoft.com/office/word/2010/wordprocessingCanvas" xmlns:cx="http://schemas.microsoft.com/office/drawing/2014/chartex" xmlns:cx1="http://schemas.microsoft.com/office/drawing/2015/9/8/chartex" xmlns:cx2="http://schemas.microsoft.com/office/drawing/2015/10/21/chartex" xmlns:cx3="http://schemas.microsoft.com/office/drawing/2016/5/9/chartex" xmlns:cx4="http://schemas.microsoft.com/office/drawing/2016/5/10/chartex" xmlns:cx5="http://schemas.microsoft.com/office/drawing/2016/5/11/chartex" xmlns:cx6="http://schemas.microsoft.com/office/drawing/2016/5/12/chartex" xmlns:cx7="http://schemas.microsoft.com/office/drawing/2016/5/13/chartex" xmlns:cx8="http://schemas.microsoft.com/office/drawing/2016/5/14/chartex" xmlns:mc="http://schemas.openxmlformats.org/markup-compatibility/2006" xmlns:aink="http://schemas.microsoft.com/office/drawing/2016/ink" xmlns:am3d="http://schemas.microsoft.com/office/drawing/2017/model3d" xmlns:o="urn:schemas-microsoft-com:office:office" xmlns:r="http://schemas.openxmlformats.org/officeDocument/2006/relationships" xmlns:m="http://schemas.openxmlformats.org/officeDocument/2006/math" xmlns:v="urn:schemas-microsoft-com:vml" xmlns:wp14="http://schemas.microsoft.com/office/word/2010/wordprocessingDrawing" xmlns:wp="http://schemas.openxmlformats.org/drawingml/2006/wordprocessingDrawing" xmlns:w10="urn:schemas-microsoft-com:office:word" xmlns:w="http://schemas.openxmlformats.org/wordprocessingml/2006/main" xmlns:w14="http://schemas.microsoft.com/office/word/2010/wordml" xmlns:w15="http://schemas.microsoft.com/office/word/2012/wordml" xmlns:w16cex="http://schemas.microsoft.com/office/word/2018/wordml/cex" xmlns:w16cid="http://schemas.microsoft.com/office/word/2016/wordml/cid" xmlns:w16="http://schemas.microsoft.com/office/word/2018/wordml" xmlns:w16sdtdh="http://schemas.microsoft.com/office/word/2020/wordml/sdtdatahash" xmlns:w16se="http://schemas.microsoft.com/office/word/2015/wordml/symex" xmlns:wpg="http://schemas.microsoft.com/office/word/2010/wordprocessingGroup" xmlns:wpi="http://schemas.microsoft.com/office/word/2010/wordprocessingInk" xmlns:wne="http://schemas.microsoft.com/office/word/2006/wordml" xmlns:wps="http://schemas.microsoft.com/office/word/2010/wordprocessingShape" mc:Ignorable="w14 w15 w16se w16cid w16 w16cex w16sdtdh wp14">
+<w:ftr xmlns:wpc="http://schemas.microsoft.com/office/word/2010/wordprocessingCanvas" xmlns:cx="http://schemas.microsoft.com/office/drawing/2014/chartex" xmlns:cx1="http://schemas.microsoft.com/office/drawing/2015/9/8/chartex" xmlns:cx2="http://schemas.microsoft.com/office/drawing/2015/10/21/chartex" xmlns:cx3="http://schemas.microsoft.com/office/drawing/2016/5/9/chartex" xmlns:cx4="http://schemas.microsoft.com/office/drawing/2016/5/10/chartex" xmlns:cx5="http://schemas.microsoft.com/office/drawing/2016/5/11/chartex" xmlns:cx6="http://schemas.microsoft.com/office/drawing/2016/5/12/chartex" xmlns:cx7="http://schemas.microsoft.com/office/drawing/2016/5/13/chartex" xmlns:cx8="http://schemas.microsoft.com/office/drawing/2016/5/14/chartex" xmlns:mc="http://schemas.openxmlformats.org/markup-compatibility/2006" xmlns:aink="http://schemas.microsoft.com/office/drawing/2016/ink" xmlns:am3d="http://schemas.microsoft.com/office/drawing/2017/model3d" xmlns:o="urn:schemas-microsoft-com:office:office" xmlns:oel="http://schemas.microsoft.com/office/2019/extlst" xmlns:r="http://schemas.openxmlformats.org/officeDocument/2006/relationships" xmlns:m="http://schemas.openxmlformats.org/officeDocument/2006/math" xmlns:v="urn:schemas-microsoft-com:vml" xmlns:wp14="http://schemas.microsoft.com/office/word/2010/wordprocessingDrawing" xmlns:wp="http://schemas.openxmlformats.org/drawingml/2006/wordprocessingDrawing" xmlns:w10="urn:schemas-microsoft-com:office:word" xmlns:w="http://schemas.openxmlformats.org/wordprocessingml/2006/main" xmlns:w14="http://schemas.microsoft.com/office/word/2010/wordml" xmlns:w15="http://schemas.microsoft.com/office/word/2012/wordml" xmlns:w16cex="http://schemas.microsoft.com/office/word/2018/wordml/cex" xmlns:w16cid="http://schemas.microsoft.com/office/word/2016/wordml/cid" xmlns:w16="http://schemas.microsoft.com/office/word/2018/wordml" xmlns:w16sdtdh="http://schemas.microsoft.com/office/word/2020/wordml/sdtdatahash" xmlns:w16se="http://schemas.microsoft.com/office/word/2015/wordml/symex" xmlns:wpg="http://schemas.microsoft.com/office/word/2010/wordprocessingGroup" xmlns:wpi="http://schemas.microsoft.com/office/word/2010/wordprocessingInk" xmlns:wne="http://schemas.microsoft.com/office/word/2006/wordml" xmlns:wps="http://schemas.microsoft.com/office/word/2010/wordprocessingShape" mc:Ignorable="w14 w15 w16se w16cid w16 w16cex w16sdtdh wp14">
   <w:p>
     <w:pPr>
       <w:widowControl w:val="0"/>
@@ -11245,7 +11276,7 @@
 </file>
 
 <file path=word/footnotes.xml><?xml version="1.0" encoding="utf-8"?>
-<w:footnotes xmlns:wpc="http://schemas.microsoft.com/office/word/2010/wordprocessingCanvas" xmlns:cx="http://schemas.microsoft.com/office/drawing/2014/chartex" xmlns:cx1="http://schemas.microsoft.com/office/drawing/2015/9/8/chartex" xmlns:cx2="http://schemas.microsoft.com/office/drawing/2015/10/21/chartex" xmlns:cx3="http://schemas.microsoft.com/office/drawing/2016/5/9/chartex" xmlns:cx4="http://schemas.microsoft.com/office/drawing/2016/5/10/chartex" xmlns:cx5="http://schemas.microsoft.com/office/drawing/2016/5/11/chartex" xmlns:cx6="http://schemas.microsoft.com/office/drawing/2016/5/12/chartex" xmlns:cx7="http://schemas.microsoft.com/office/drawing/2016/5/13/chartex" xmlns:cx8="http://schemas.microsoft.com/office/drawing/2016/5/14/chartex" xmlns:mc="http://schemas.openxmlformats.org/markup-compatibility/2006" xmlns:aink="http://schemas.microsoft.com/office/drawing/2016/ink" xmlns:am3d="http://schemas.microsoft.com/office/drawing/2017/model3d" xmlns:o="urn:schemas-microsoft-com:office:office" xmlns:r="http://schemas.openxmlformats.org/officeDocument/2006/relationships" xmlns:m="http://schemas.openxmlformats.org/officeDocument/2006/math" xmlns:v="urn:schemas-microsoft-com:vml" xmlns:wp14="http://schemas.microsoft.com/office/word/2010/wordprocessingDrawing" xmlns:wp="http://schemas.openxmlformats.org/drawingml/2006/wordprocessingDrawing" xmlns:w10="urn:schemas-microsoft-com:office:word" xmlns:w="http://schemas.openxmlformats.org/wordprocessingml/2006/main" xmlns:w14="http://schemas.microsoft.com/office/word/2010/wordml" xmlns:w15="http://schemas.microsoft.com/office/word/2012/wordml" xmlns:w16cex="http://schemas.microsoft.com/office/word/2018/wordml/cex" xmlns:w16cid="http://schemas.microsoft.com/office/word/2016/wordml/cid" xmlns:w16="http://schemas.microsoft.com/office/word/2018/wordml" xmlns:w16sdtdh="http://schemas.microsoft.com/office/word/2020/wordml/sdtdatahash" xmlns:w16se="http://schemas.microsoft.com/office/word/2015/wordml/symex" xmlns:wpg="http://schemas.microsoft.com/office/word/2010/wordprocessingGroup" xmlns:wpi="http://schemas.microsoft.com/office/word/2010/wordprocessingInk" xmlns:wne="http://schemas.microsoft.com/office/word/2006/wordml" xmlns:wps="http://schemas.microsoft.com/office/word/2010/wordprocessingShape" mc:Ignorable="w14 w15 w16se w16cid w16 w16cex w16sdtdh wp14">
+<w:footnotes xmlns:wpc="http://schemas.microsoft.com/office/word/2010/wordprocessingCanvas" xmlns:cx="http://schemas.microsoft.com/office/drawing/2014/chartex" xmlns:cx1="http://schemas.microsoft.com/office/drawing/2015/9/8/chartex" xmlns:cx2="http://schemas.microsoft.com/office/drawing/2015/10/21/chartex" xmlns:cx3="http://schemas.microsoft.com/office/drawing/2016/5/9/chartex" xmlns:cx4="http://schemas.microsoft.com/office/drawing/2016/5/10/chartex" xmlns:cx5="http://schemas.microsoft.com/office/drawing/2016/5/11/chartex" xmlns:cx6="http://schemas.microsoft.com/office/drawing/2016/5/12/chartex" xmlns:cx7="http://schemas.microsoft.com/office/drawing/2016/5/13/chartex" xmlns:cx8="http://schemas.microsoft.com/office/drawing/2016/5/14/chartex" xmlns:mc="http://schemas.openxmlformats.org/markup-compatibility/2006" xmlns:aink="http://schemas.microsoft.com/office/drawing/2016/ink" xmlns:am3d="http://schemas.microsoft.com/office/drawing/2017/model3d" xmlns:o="urn:schemas-microsoft-com:office:office" xmlns:oel="http://schemas.microsoft.com/office/2019/extlst" xmlns:r="http://schemas.openxmlformats.org/officeDocument/2006/relationships" xmlns:m="http://schemas.openxmlformats.org/officeDocument/2006/math" xmlns:v="urn:schemas-microsoft-com:vml" xmlns:wp14="http://schemas.microsoft.com/office/word/2010/wordprocessingDrawing" xmlns:wp="http://schemas.openxmlformats.org/drawingml/2006/wordprocessingDrawing" xmlns:w10="urn:schemas-microsoft-com:office:word" xmlns:w="http://schemas.openxmlformats.org/wordprocessingml/2006/main" xmlns:w14="http://schemas.microsoft.com/office/word/2010/wordml" xmlns:w15="http://schemas.microsoft.com/office/word/2012/wordml" xmlns:w16cex="http://schemas.microsoft.com/office/word/2018/wordml/cex" xmlns:w16cid="http://schemas.microsoft.com/office/word/2016/wordml/cid" xmlns:w16="http://schemas.microsoft.com/office/word/2018/wordml" xmlns:w16sdtdh="http://schemas.microsoft.com/office/word/2020/wordml/sdtdatahash" xmlns:w16se="http://schemas.microsoft.com/office/word/2015/wordml/symex" xmlns:wpg="http://schemas.microsoft.com/office/word/2010/wordprocessingGroup" xmlns:wpi="http://schemas.microsoft.com/office/word/2010/wordprocessingInk" xmlns:wne="http://schemas.microsoft.com/office/word/2006/wordml" xmlns:wps="http://schemas.microsoft.com/office/word/2010/wordprocessingShape" mc:Ignorable="w14 w15 w16se w16cid w16 w16cex w16sdtdh wp14">
   <w:footnote w:type="separator" w:id="-1">
     <w:p>
       <w:pPr>
@@ -11270,7 +11301,7 @@
 </file>
 
 <file path=word/header1.xml><?xml version="1.0" encoding="utf-8"?>
-<w:hdr xmlns:wpc="http://schemas.microsoft.com/office/word/2010/wordprocessingCanvas" xmlns:cx="http://schemas.microsoft.com/office/drawing/2014/chartex" xmlns:cx1="http://schemas.microsoft.com/office/drawing/2015/9/8/chartex" xmlns:cx2="http://schemas.microsoft.com/office/drawing/2015/10/21/chartex" xmlns:cx3="http://schemas.microsoft.com/office/drawing/2016/5/9/chartex" xmlns:cx4="http://schemas.microsoft.com/office/drawing/2016/5/10/chartex" xmlns:cx5="http://schemas.microsoft.com/office/drawing/2016/5/11/chartex" xmlns:cx6="http://schemas.microsoft.com/office/drawing/2016/5/12/chartex" xmlns:cx7="http://schemas.microsoft.com/office/drawing/2016/5/13/chartex" xmlns:cx8="http://schemas.microsoft.com/office/drawing/2016/5/14/chartex" xmlns:mc="http://schemas.openxmlformats.org/markup-compatibility/2006" xmlns:aink="http://schemas.microsoft.com/office/drawing/2016/ink" xmlns:am3d="http://schemas.microsoft.com/office/drawing/2017/model3d" xmlns:o="urn:schemas-microsoft-com:office:office" xmlns:r="http://schemas.openxmlformats.org/officeDocument/2006/relationships" xmlns:m="http://schemas.openxmlformats.org/officeDocument/2006/math" xmlns:v="urn:schemas-microsoft-com:vml" xmlns:wp14="http://schemas.microsoft.com/office/word/2010/wordprocessingDrawing" xmlns:wp="http://schemas.openxmlformats.org/drawingml/2006/wordprocessingDrawing" xmlns:w10="urn:schemas-microsoft-com:office:word" xmlns:w="http://schemas.openxmlformats.org/wordprocessingml/2006/main" xmlns:w14="http://schemas.microsoft.com/office/word/2010/wordml" xmlns:w15="http://schemas.microsoft.com/office/word/2012/wordml" xmlns:w16cex="http://schemas.microsoft.com/office/word/2018/wordml/cex" xmlns:w16cid="http://schemas.microsoft.com/office/word/2016/wordml/cid" xmlns:w16="http://schemas.microsoft.com/office/word/2018/wordml" xmlns:w16sdtdh="http://schemas.microsoft.com/office/word/2020/wordml/sdtdatahash" xmlns:w16se="http://schemas.microsoft.com/office/word/2015/wordml/symex" xmlns:wpg="http://schemas.microsoft.com/office/word/2010/wordprocessingGroup" xmlns:wpi="http://schemas.microsoft.com/office/word/2010/wordprocessingInk" xmlns:wne="http://schemas.microsoft.com/office/word/2006/wordml" xmlns:wps="http://schemas.microsoft.com/office/word/2010/wordprocessingShape" mc:Ignorable="w14 w15 w16se w16cid w16 w16cex w16sdtdh wp14">
+<w:hdr xmlns:wpc="http://schemas.microsoft.com/office/word/2010/wordprocessingCanvas" xmlns:cx="http://schemas.microsoft.com/office/drawing/2014/chartex" xmlns:cx1="http://schemas.microsoft.com/office/drawing/2015/9/8/chartex" xmlns:cx2="http://schemas.microsoft.com/office/drawing/2015/10/21/chartex" xmlns:cx3="http://schemas.microsoft.com/office/drawing/2016/5/9/chartex" xmlns:cx4="http://schemas.microsoft.com/office/drawing/2016/5/10/chartex" xmlns:cx5="http://schemas.microsoft.com/office/drawing/2016/5/11/chartex" xmlns:cx6="http://schemas.microsoft.com/office/drawing/2016/5/12/chartex" xmlns:cx7="http://schemas.microsoft.com/office/drawing/2016/5/13/chartex" xmlns:cx8="http://schemas.microsoft.com/office/drawing/2016/5/14/chartex" xmlns:mc="http://schemas.openxmlformats.org/markup-compatibility/2006" xmlns:aink="http://schemas.microsoft.com/office/drawing/2016/ink" xmlns:am3d="http://schemas.microsoft.com/office/drawing/2017/model3d" xmlns:o="urn:schemas-microsoft-com:office:office" xmlns:oel="http://schemas.microsoft.com/office/2019/extlst" xmlns:r="http://schemas.openxmlformats.org/officeDocument/2006/relationships" xmlns:m="http://schemas.openxmlformats.org/officeDocument/2006/math" xmlns:v="urn:schemas-microsoft-com:vml" xmlns:wp14="http://schemas.microsoft.com/office/word/2010/wordprocessingDrawing" xmlns:wp="http://schemas.openxmlformats.org/drawingml/2006/wordprocessingDrawing" xmlns:w10="urn:schemas-microsoft-com:office:word" xmlns:w="http://schemas.openxmlformats.org/wordprocessingml/2006/main" xmlns:w14="http://schemas.microsoft.com/office/word/2010/wordml" xmlns:w15="http://schemas.microsoft.com/office/word/2012/wordml" xmlns:w16cex="http://schemas.microsoft.com/office/word/2018/wordml/cex" xmlns:w16cid="http://schemas.microsoft.com/office/word/2016/wordml/cid" xmlns:w16="http://schemas.microsoft.com/office/word/2018/wordml" xmlns:w16sdtdh="http://schemas.microsoft.com/office/word/2020/wordml/sdtdatahash" xmlns:w16se="http://schemas.microsoft.com/office/word/2015/wordml/symex" xmlns:wpg="http://schemas.microsoft.com/office/word/2010/wordprocessingGroup" xmlns:wpi="http://schemas.microsoft.com/office/word/2010/wordprocessingInk" xmlns:wne="http://schemas.microsoft.com/office/word/2006/wordml" xmlns:wps="http://schemas.microsoft.com/office/word/2010/wordprocessingShape" mc:Ignorable="w14 w15 w16se w16cid w16 w16cex w16sdtdh wp14">
   <w:p>
     <w:r>
       <w:rPr>
@@ -11332,7 +11363,7 @@
 </file>
 
 <file path=word/header2.xml><?xml version="1.0" encoding="utf-8"?>
-<w:hdr xmlns:wpc="http://schemas.microsoft.com/office/word/2010/wordprocessingCanvas" xmlns:cx="http://schemas.microsoft.com/office/drawing/2014/chartex" xmlns:cx1="http://schemas.microsoft.com/office/drawing/2015/9/8/chartex" xmlns:cx2="http://schemas.microsoft.com/office/drawing/2015/10/21/chartex" xmlns:cx3="http://schemas.microsoft.com/office/drawing/2016/5/9/chartex" xmlns:cx4="http://schemas.microsoft.com/office/drawing/2016/5/10/chartex" xmlns:cx5="http://schemas.microsoft.com/office/drawing/2016/5/11/chartex" xmlns:cx6="http://schemas.microsoft.com/office/drawing/2016/5/12/chartex" xmlns:cx7="http://schemas.microsoft.com/office/drawing/2016/5/13/chartex" xmlns:cx8="http://schemas.microsoft.com/office/drawing/2016/5/14/chartex" xmlns:mc="http://schemas.openxmlformats.org/markup-compatibility/2006" xmlns:aink="http://schemas.microsoft.com/office/drawing/2016/ink" xmlns:am3d="http://schemas.microsoft.com/office/drawing/2017/model3d" xmlns:o="urn:schemas-microsoft-com:office:office" xmlns:r="http://schemas.openxmlformats.org/officeDocument/2006/relationships" xmlns:m="http://schemas.openxmlformats.org/officeDocument/2006/math" xmlns:v="urn:schemas-microsoft-com:vml" xmlns:wp14="http://schemas.microsoft.com/office/word/2010/wordprocessingDrawing" xmlns:wp="http://schemas.openxmlformats.org/drawingml/2006/wordprocessingDrawing" xmlns:w10="urn:schemas-microsoft-com:office:word" xmlns:w="http://schemas.openxmlformats.org/wordprocessingml/2006/main" xmlns:w14="http://schemas.microsoft.com/office/word/2010/wordml" xmlns:w15="http://schemas.microsoft.com/office/word/2012/wordml" xmlns:w16cex="http://schemas.microsoft.com/office/word/2018/wordml/cex" xmlns:w16cid="http://schemas.microsoft.com/office/word/2016/wordml/cid" xmlns:w16="http://schemas.microsoft.com/office/word/2018/wordml" xmlns:w16sdtdh="http://schemas.microsoft.com/office/word/2020/wordml/sdtdatahash" xmlns:w16se="http://schemas.microsoft.com/office/word/2015/wordml/symex" xmlns:wpg="http://schemas.microsoft.com/office/word/2010/wordprocessingGroup" xmlns:wpi="http://schemas.microsoft.com/office/word/2010/wordprocessingInk" xmlns:wne="http://schemas.microsoft.com/office/word/2006/wordml" xmlns:wps="http://schemas.microsoft.com/office/word/2010/wordprocessingShape" mc:Ignorable="w14 w15 w16se w16cid w16 w16cex w16sdtdh wp14">
+<w:hdr xmlns:wpc="http://schemas.microsoft.com/office/word/2010/wordprocessingCanvas" xmlns:cx="http://schemas.microsoft.com/office/drawing/2014/chartex" xmlns:cx1="http://schemas.microsoft.com/office/drawing/2015/9/8/chartex" xmlns:cx2="http://schemas.microsoft.com/office/drawing/2015/10/21/chartex" xmlns:cx3="http://schemas.microsoft.com/office/drawing/2016/5/9/chartex" xmlns:cx4="http://schemas.microsoft.com/office/drawing/2016/5/10/chartex" xmlns:cx5="http://schemas.microsoft.com/office/drawing/2016/5/11/chartex" xmlns:cx6="http://schemas.microsoft.com/office/drawing/2016/5/12/chartex" xmlns:cx7="http://schemas.microsoft.com/office/drawing/2016/5/13/chartex" xmlns:cx8="http://schemas.microsoft.com/office/drawing/2016/5/14/chartex" xmlns:mc="http://schemas.openxmlformats.org/markup-compatibility/2006" xmlns:aink="http://schemas.microsoft.com/office/drawing/2016/ink" xmlns:am3d="http://schemas.microsoft.com/office/drawing/2017/model3d" xmlns:o="urn:schemas-microsoft-com:office:office" xmlns:oel="http://schemas.microsoft.com/office/2019/extlst" xmlns:r="http://schemas.openxmlformats.org/officeDocument/2006/relationships" xmlns:m="http://schemas.openxmlformats.org/officeDocument/2006/math" xmlns:v="urn:schemas-microsoft-com:vml" xmlns:wp14="http://schemas.microsoft.com/office/word/2010/wordprocessingDrawing" xmlns:wp="http://schemas.openxmlformats.org/drawingml/2006/wordprocessingDrawing" xmlns:w10="urn:schemas-microsoft-com:office:word" xmlns:w="http://schemas.openxmlformats.org/wordprocessingml/2006/main" xmlns:w14="http://schemas.microsoft.com/office/word/2010/wordml" xmlns:w15="http://schemas.microsoft.com/office/word/2012/wordml" xmlns:w16cex="http://schemas.microsoft.com/office/word/2018/wordml/cex" xmlns:w16cid="http://schemas.microsoft.com/office/word/2016/wordml/cid" xmlns:w16="http://schemas.microsoft.com/office/word/2018/wordml" xmlns:w16sdtdh="http://schemas.microsoft.com/office/word/2020/wordml/sdtdatahash" xmlns:w16se="http://schemas.microsoft.com/office/word/2015/wordml/symex" xmlns:wpg="http://schemas.microsoft.com/office/word/2010/wordprocessingGroup" xmlns:wpi="http://schemas.microsoft.com/office/word/2010/wordprocessingInk" xmlns:wne="http://schemas.microsoft.com/office/word/2006/wordml" xmlns:wps="http://schemas.microsoft.com/office/word/2010/wordprocessingShape" mc:Ignorable="w14 w15 w16se w16cid w16 w16cex w16sdtdh wp14">
   <w:p>
     <w:pPr>
       <w:pBdr>
@@ -11366,7 +11397,7 @@
 </file>
 
 <file path=word/numbering.xml><?xml version="1.0" encoding="utf-8"?>
-<w:numbering xmlns:wpc="http://schemas.microsoft.com/office/word/2010/wordprocessingCanvas" xmlns:cx="http://schemas.microsoft.com/office/drawing/2014/chartex" xmlns:cx1="http://schemas.microsoft.com/office/drawing/2015/9/8/chartex" xmlns:cx2="http://schemas.microsoft.com/office/drawing/2015/10/21/chartex" xmlns:cx3="http://schemas.microsoft.com/office/drawing/2016/5/9/chartex" xmlns:cx4="http://schemas.microsoft.com/office/drawing/2016/5/10/chartex" xmlns:cx5="http://schemas.microsoft.com/office/drawing/2016/5/11/chartex" xmlns:cx6="http://schemas.microsoft.com/office/drawing/2016/5/12/chartex" xmlns:cx7="http://schemas.microsoft.com/office/drawing/2016/5/13/chartex" xmlns:cx8="http://schemas.microsoft.com/office/drawing/2016/5/14/chartex" xmlns:mc="http://schemas.openxmlformats.org/markup-compatibility/2006" xmlns:aink="http://schemas.microsoft.com/office/drawing/2016/ink" xmlns:am3d="http://schemas.microsoft.com/office/drawing/2017/model3d" xmlns:o="urn:schemas-microsoft-com:office:office" xmlns:r="http://schemas.openxmlformats.org/officeDocument/2006/relationships" xmlns:m="http://schemas.openxmlformats.org/officeDocument/2006/math" xmlns:v="urn:schemas-microsoft-com:vml" xmlns:wp14="http://schemas.microsoft.com/office/word/2010/wordprocessingDrawing" xmlns:wp="http://schemas.openxmlformats.org/drawingml/2006/wordprocessingDrawing" xmlns:w10="urn:schemas-microsoft-com:office:word" xmlns:w="http://schemas.openxmlformats.org/wordprocessingml/2006/main" xmlns:w14="http://schemas.microsoft.com/office/word/2010/wordml" xmlns:w15="http://schemas.microsoft.com/office/word/2012/wordml" xmlns:w16cex="http://schemas.microsoft.com/office/word/2018/wordml/cex" xmlns:w16cid="http://schemas.microsoft.com/office/word/2016/wordml/cid" xmlns:w16="http://schemas.microsoft.com/office/word/2018/wordml" xmlns:w16sdtdh="http://schemas.microsoft.com/office/word/2020/wordml/sdtdatahash" xmlns:w16se="http://schemas.microsoft.com/office/word/2015/wordml/symex" xmlns:wpg="http://schemas.microsoft.com/office/word/2010/wordprocessingGroup" xmlns:wpi="http://schemas.microsoft.com/office/word/2010/wordprocessingInk" xmlns:wne="http://schemas.microsoft.com/office/word/2006/wordml" xmlns:wps="http://schemas.microsoft.com/office/word/2010/wordprocessingShape" mc:Ignorable="w14 w15 w16se w16cid w16 w16cex w16sdtdh wp14">
+<w:numbering xmlns:wpc="http://schemas.microsoft.com/office/word/2010/wordprocessingCanvas" xmlns:cx="http://schemas.microsoft.com/office/drawing/2014/chartex" xmlns:cx1="http://schemas.microsoft.com/office/drawing/2015/9/8/chartex" xmlns:cx2="http://schemas.microsoft.com/office/drawing/2015/10/21/chartex" xmlns:cx3="http://schemas.microsoft.com/office/drawing/2016/5/9/chartex" xmlns:cx4="http://schemas.microsoft.com/office/drawing/2016/5/10/chartex" xmlns:cx5="http://schemas.microsoft.com/office/drawing/2016/5/11/chartex" xmlns:cx6="http://schemas.microsoft.com/office/drawing/2016/5/12/chartex" xmlns:cx7="http://schemas.microsoft.com/office/drawing/2016/5/13/chartex" xmlns:cx8="http://schemas.microsoft.com/office/drawing/2016/5/14/chartex" xmlns:mc="http://schemas.openxmlformats.org/markup-compatibility/2006" xmlns:aink="http://schemas.microsoft.com/office/drawing/2016/ink" xmlns:am3d="http://schemas.microsoft.com/office/drawing/2017/model3d" xmlns:o="urn:schemas-microsoft-com:office:office" xmlns:oel="http://schemas.microsoft.com/office/2019/extlst" xmlns:r="http://schemas.openxmlformats.org/officeDocument/2006/relationships" xmlns:m="http://schemas.openxmlformats.org/officeDocument/2006/math" xmlns:v="urn:schemas-microsoft-com:vml" xmlns:wp14="http://schemas.microsoft.com/office/word/2010/wordprocessingDrawing" xmlns:wp="http://schemas.openxmlformats.org/drawingml/2006/wordprocessingDrawing" xmlns:w10="urn:schemas-microsoft-com:office:word" xmlns:w="http://schemas.openxmlformats.org/wordprocessingml/2006/main" xmlns:w14="http://schemas.microsoft.com/office/word/2010/wordml" xmlns:w15="http://schemas.microsoft.com/office/word/2012/wordml" xmlns:w16cex="http://schemas.microsoft.com/office/word/2018/wordml/cex" xmlns:w16cid="http://schemas.microsoft.com/office/word/2016/wordml/cid" xmlns:w16="http://schemas.microsoft.com/office/word/2018/wordml" xmlns:w16sdtdh="http://schemas.microsoft.com/office/word/2020/wordml/sdtdatahash" xmlns:w16se="http://schemas.microsoft.com/office/word/2015/wordml/symex" xmlns:wpg="http://schemas.microsoft.com/office/word/2010/wordprocessingGroup" xmlns:wpi="http://schemas.microsoft.com/office/word/2010/wordprocessingInk" xmlns:wne="http://schemas.microsoft.com/office/word/2006/wordml" xmlns:wps="http://schemas.microsoft.com/office/word/2010/wordprocessingShape" mc:Ignorable="w14 w15 w16se w16cid w16 w16cex w16sdtdh wp14">
   <w:abstractNum w:abstractNumId="0" w15:restartNumberingAfterBreak="0">
     <w:nsid w:val="009E4F65"/>
     <w:multiLevelType w:val="multilevel"/>
@@ -12265,31 +12296,31 @@
       </w:rPr>
     </w:lvl>
   </w:abstractNum>
-  <w:num w:numId="1">
+  <w:num w:numId="1" w16cid:durableId="646738232">
     <w:abstractNumId w:val="3"/>
   </w:num>
-  <w:num w:numId="2">
+  <w:num w:numId="2" w16cid:durableId="338655242">
     <w:abstractNumId w:val="0"/>
   </w:num>
-  <w:num w:numId="3">
+  <w:num w:numId="3" w16cid:durableId="2121408023">
     <w:abstractNumId w:val="7"/>
   </w:num>
-  <w:num w:numId="4">
+  <w:num w:numId="4" w16cid:durableId="1055006449">
     <w:abstractNumId w:val="5"/>
   </w:num>
-  <w:num w:numId="5">
+  <w:num w:numId="5" w16cid:durableId="1734817009">
     <w:abstractNumId w:val="6"/>
   </w:num>
-  <w:num w:numId="6">
+  <w:num w:numId="6" w16cid:durableId="214661205">
     <w:abstractNumId w:val="2"/>
   </w:num>
-  <w:num w:numId="7">
+  <w:num w:numId="7" w16cid:durableId="349138446">
     <w:abstractNumId w:val="4"/>
   </w:num>
-  <w:num w:numId="8">
+  <w:num w:numId="8" w16cid:durableId="1763527600">
     <w:abstractNumId w:val="1"/>
   </w:num>
-  <w:num w:numId="9">
+  <w:num w:numId="9" w16cid:durableId="1134256468">
     <w:abstractNumId w:val="1"/>
     <w:lvlOverride w:ilvl="0">
       <w:startOverride w:val="1"/>
@@ -12319,22 +12350,22 @@
       <w:startOverride w:val="1"/>
     </w:lvlOverride>
   </w:num>
-  <w:num w:numId="10">
+  <w:num w:numId="10" w16cid:durableId="1337658016">
     <w:abstractNumId w:val="1"/>
   </w:num>
-  <w:num w:numId="11">
+  <w:num w:numId="11" w16cid:durableId="495923814">
     <w:abstractNumId w:val="1"/>
   </w:num>
-  <w:num w:numId="12">
+  <w:num w:numId="12" w16cid:durableId="759718216">
     <w:abstractNumId w:val="1"/>
   </w:num>
-  <w:num w:numId="13">
+  <w:num w:numId="13" w16cid:durableId="740950255">
     <w:abstractNumId w:val="1"/>
   </w:num>
-  <w:num w:numId="14">
+  <w:num w:numId="14" w16cid:durableId="1250194763">
     <w:abstractNumId w:val="1"/>
   </w:num>
-  <w:num w:numId="15">
+  <w:num w:numId="15" w16cid:durableId="1352686272">
     <w:abstractNumId w:val="1"/>
   </w:num>
 </w:numbering>

</xml_diff>